<commit_message>
Blog 7 re upload
</commit_message>
<xml_diff>
--- a/app/resources/blogs/uploads/Blog 7 - AI agents in the enterprise.docx
+++ b/app/resources/blogs/uploads/Blog 7 - AI agents in the enterprise.docx
@@ -3449,7 +3449,7 @@
         <w:t>https://blogimagesynoptix.blob.core.windows.net/images/AI Agent 3.jpg</w:t>
       </w:r>
     </w:p>
-    <w:p xmlns:wp14="http://schemas.microsoft.com/office/word/2010/wordml" wp14:paraId="15E7DEAB" wp14:textId="13ACEF50">
+    <w:p>
       <w:pPr>
         <w:pStyle w:val="Heading2"/>
         <w:shd w:val="clear" w:color="auto" w:fill="FFFFFF" w:themeFill="background1"/>
@@ -3474,46 +3474,45 @@
         <w:t xml:space="preserve">Synoptix AI: Enterprise AI Platform that unites AI and Enterprise </w:t>
       </w:r>
     </w:p>
-    <w:p xmlns:wp14="http://schemas.microsoft.com/office/word/2010/wordml" wp14:paraId="5028EAF7" wp14:textId="61B481DD">
-      <w:pPr>
-        <w:pStyle w:val="Heading2"/>
-        <w:shd w:val="clear" w:color="auto" w:fill="FFFFFF" w:themeFill="background1"/>
-        <w:spacing w:before="360" w:beforeAutospacing="off" w:after="0" w:afterAutospacing="off"/>
-      </w:pPr>
-      <w:r>
-        <w:rPr>
-          <w:rFonts w:ascii="Arial" w:hAnsi="Arial" w:eastAsia="Arial" w:cs="Arial"/>
-          <w:b w:val="0"/>
-          <w:bCs w:val="0"/>
-          <w:i w:val="0"/>
-          <w:iCs w:val="0"/>
-          <w:strike w:val="0"/>
-          <w:dstrike w:val="0"/>
-          <w:noProof w:val="0"/>
-          <w:color w:val="000000" w:themeColor="text1" w:themeTint="FF" w:themeShade="FF"/>
-          <w:sz w:val="24"/>
-          <w:szCs w:val="24"/>
-          <w:u w:val="none"/>
-          <w:lang w:val="en-GB"/>
-        </w:rPr>
-        <w:t>If you’re ready to bring AI agents into your business—but want to do it securely, quickly, and without complexity—</w:t>
-      </w:r>
-      <w:hyperlink r:id="R87aeb7459b7c4555">
+    <w:p>
+      <w:pPr>
+        <w:pStyle w:val="Normal"/>
+        <w:rPr>
+          <w:rFonts w:ascii="Arial" w:hAnsi="Arial" w:eastAsia="Arial" w:cs="Arial"/>
+          <w:noProof w:val="0"/>
+          <w:lang w:val="en-GB"/>
+        </w:rPr>
+      </w:pPr>
+      <w:r>
+        <w:rPr>
+          <w:rFonts w:ascii="Arial" w:hAnsi="Arial" w:eastAsia="Arial" w:cs="Arial"/>
+          <w:noProof w:val="0"/>
+          <w:lang w:val="en-GB"/>
+        </w:rPr>
+        <w:t xml:space="preserve">If </w:t>
+      </w:r>
+      <w:r>
+        <w:rPr>
+          <w:rFonts w:ascii="Arial" w:hAnsi="Arial" w:eastAsia="Arial" w:cs="Arial"/>
+          <w:noProof w:val="0"/>
+          <w:lang w:val="en-GB"/>
+        </w:rPr>
+        <w:t>you’re</w:t>
+      </w:r>
+      <w:r>
+        <w:rPr>
+          <w:rFonts w:ascii="Arial" w:hAnsi="Arial" w:eastAsia="Arial" w:cs="Arial"/>
+          <w:noProof w:val="0"/>
+          <w:lang w:val="en-GB"/>
+        </w:rPr>
+        <w:t xml:space="preserve"> ready to bring AI agents into your business—but want to do it securely, quickly, and without complexity—</w:t>
+      </w:r>
+      <w:hyperlink r:id="R490991de8a944ce3">
         <w:r>
           <w:rPr>
             <w:rStyle w:val="Hyperlink"/>
             <w:rFonts w:ascii="Arial" w:hAnsi="Arial" w:eastAsia="Arial" w:cs="Arial"/>
-            <w:b w:val="0"/>
-            <w:bCs w:val="0"/>
-            <w:i w:val="0"/>
-            <w:iCs w:val="0"/>
-            <w:strike w:val="0"/>
-            <w:dstrike w:val="0"/>
             <w:noProof w:val="0"/>
-            <w:color w:val="1155CC"/>
-            <w:sz w:val="24"/>
-            <w:szCs w:val="24"/>
-            <w:u w:val="none"/>
             <w:lang w:val="en-GB"/>
           </w:rPr>
           <w:t xml:space="preserve">Synoptix AI </w:t>
@@ -3522,42 +3521,11 @@
       <w:r>
         <w:rPr>
           <w:rFonts w:ascii="Arial" w:hAnsi="Arial" w:eastAsia="Arial" w:cs="Arial"/>
-          <w:b w:val="0"/>
-          <w:bCs w:val="0"/>
-          <w:i w:val="0"/>
-          <w:iCs w:val="0"/>
-          <w:strike w:val="0"/>
-          <w:dstrike w:val="0"/>
-          <w:noProof w:val="0"/>
-          <w:color w:val="000000" w:themeColor="text1" w:themeTint="FF" w:themeShade="FF"/>
-          <w:sz w:val="24"/>
-          <w:szCs w:val="24"/>
-          <w:u w:val="none"/>
+          <w:noProof w:val="0"/>
           <w:lang w:val="en-GB"/>
         </w:rPr>
         <w:t>is built for you.</w:t>
       </w:r>
-    </w:p>
-    <w:p>
-      <w:pPr>
-        <w:shd w:val="clear" w:color="auto" w:fill="FFFFFF" w:themeFill="background1"/>
-        <w:spacing w:before="0" w:beforeAutospacing="off" w:after="0" w:afterAutospacing="off"/>
-        <w:rPr>
-          <w:rFonts w:ascii="Arial" w:hAnsi="Arial" w:eastAsia="Arial" w:cs="Arial"/>
-          <w:b w:val="0"/>
-          <w:bCs w:val="0"/>
-          <w:i w:val="0"/>
-          <w:iCs w:val="0"/>
-          <w:strike w:val="0"/>
-          <w:dstrike w:val="0"/>
-          <w:noProof w:val="0"/>
-          <w:color w:val="000000" w:themeColor="text1" w:themeTint="FF" w:themeShade="FF"/>
-          <w:sz w:val="24"/>
-          <w:szCs w:val="24"/>
-          <w:u w:val="none"/>
-          <w:lang w:val="en-GB"/>
-        </w:rPr>
-      </w:pPr>
     </w:p>
     <w:p xmlns:wp14="http://schemas.microsoft.com/office/word/2010/wordml" wp14:paraId="5D6AF583" wp14:textId="1EFEAE33">
       <w:pPr>

</xml_diff>